<commit_message>
Finished structure risk analysis
</commit_message>
<xml_diff>
--- a/CMQA/Mission Configuration Trade Study/Secondary Spacecraft Risk Analysis.docx
+++ b/CMQA/Mission Configuration Trade Study/Secondary Spacecraft Risk Analysis.docx
@@ -25,7 +25,21 @@
         </w:numPr>
       </w:pPr>
       <w:r>
-        <w:t>Previous skeleton design will not work</w:t>
+        <w:t xml:space="preserve">Previous skeleton design </w:t>
+      </w:r>
+      <w:r>
+        <w:t xml:space="preserve">analysis </w:t>
+      </w:r>
+      <w:r>
+        <w:t>will not work</w:t>
+      </w:r>
+    </w:p>
+    <w:p>
+      <w:pPr>
+        <w:pStyle w:val="ListParagraph"/>
+      </w:pPr>
+      <w:r>
+        <w:t>Minimal: would delay development time, but a lot of work has been done before hand and                               there are several designs to select</w:t>
       </w:r>
     </w:p>
     <w:p>
@@ -43,16 +57,52 @@
     <w:p>
       <w:pPr>
         <w:pStyle w:val="ListParagraph"/>
+      </w:pPr>
+      <w:r>
+        <w:t>Low: most components are known quantities or come from previous missions</w:t>
+      </w:r>
+    </w:p>
+    <w:p>
+      <w:pPr>
+        <w:pStyle w:val="ListParagraph"/>
         <w:numPr>
           <w:ilvl w:val="0"/>
           <w:numId w:val="1"/>
         </w:numPr>
       </w:pPr>
       <w:r>
-        <w:t>Select wrong components</w:t>
-      </w:r>
-      <w:r>
-        <w:t xml:space="preserve"> for STR subsystem</w:t>
+        <w:t>Select</w:t>
+      </w:r>
+      <w:r>
+        <w:t xml:space="preserve"> </w:t>
+      </w:r>
+      <w:r>
+        <w:t>components</w:t>
+      </w:r>
+      <w:r>
+        <w:t xml:space="preserve"> wrong </w:t>
+      </w:r>
+      <w:r>
+        <w:t>for STR subsystem</w:t>
+      </w:r>
+    </w:p>
+    <w:p>
+      <w:pPr>
+        <w:pStyle w:val="ListParagraph"/>
+      </w:pPr>
+      <w:r>
+        <w:t>Minimal</w:t>
+      </w:r>
+      <w:r>
+        <w:t xml:space="preserve">: </w:t>
+      </w:r>
+      <w:r>
+        <w:t>component selection is limited and some components will come from previous</w:t>
+      </w:r>
+      <w:bookmarkStart w:id="0" w:name="_GoBack"/>
+      <w:bookmarkEnd w:id="0"/>
+      <w:r>
+        <w:t xml:space="preserve"> mission experience</w:t>
       </w:r>
     </w:p>
     <w:p>
@@ -187,7 +237,15 @@
         </w:numPr>
       </w:pPr>
       <w:r>
-        <w:t>Mistakes in detumbling analysis</w:t>
+        <w:t xml:space="preserve">Mistakes in </w:t>
+      </w:r>
+      <w:proofErr w:type="spellStart"/>
+      <w:r>
+        <w:t>detumbling</w:t>
+      </w:r>
+      <w:proofErr w:type="spellEnd"/>
+      <w:r>
+        <w:t xml:space="preserve"> analysis</w:t>
       </w:r>
     </w:p>
     <w:p>
@@ -199,7 +257,15 @@
         </w:numPr>
       </w:pPr>
       <w:r>
-        <w:t>Underestimated detumbling requirements</w:t>
+        <w:t xml:space="preserve">Underestimated </w:t>
+      </w:r>
+      <w:proofErr w:type="spellStart"/>
+      <w:r>
+        <w:t>detumbling</w:t>
+      </w:r>
+      <w:proofErr w:type="spellEnd"/>
+      <w:r>
+        <w:t xml:space="preserve"> requirements</w:t>
       </w:r>
     </w:p>
     <w:p>
@@ -275,8 +341,6 @@
       <w:r>
         <w:t>Software system overview takes too long</w:t>
       </w:r>
-      <w:bookmarkStart w:id="0" w:name="_GoBack"/>
-      <w:bookmarkEnd w:id="0"/>
     </w:p>
     <w:sectPr>
       <w:pgSz w:w="12240" w:h="15840"/>

</xml_diff>

<commit_message>
Com risk analysis done
</commit_message>
<xml_diff>
--- a/CMQA/Mission Configuration Trade Study/Secondary Spacecraft Risk Analysis.docx
+++ b/CMQA/Mission Configuration Trade Study/Secondary Spacecraft Risk Analysis.docx
@@ -97,12 +97,7 @@
         <w:t xml:space="preserve">: </w:t>
       </w:r>
       <w:r>
-        <w:t>component selection is limited and some components will come from previous</w:t>
-      </w:r>
-      <w:bookmarkStart w:id="0" w:name="_GoBack"/>
-      <w:bookmarkEnd w:id="0"/>
-      <w:r>
-        <w:t xml:space="preserve"> mission experience</w:t>
+        <w:t>component selection is limited and some components will come from previous mission experience</w:t>
       </w:r>
     </w:p>
     <w:p>
@@ -137,6 +132,14 @@
     <w:p>
       <w:pPr>
         <w:pStyle w:val="ListParagraph"/>
+      </w:pPr>
+      <w:r>
+        <w:t>Minimal: assumptions that have been made so far do not have a significant impact on the overall link budget</w:t>
+      </w:r>
+    </w:p>
+    <w:p>
+      <w:pPr>
+        <w:pStyle w:val="ListParagraph"/>
         <w:numPr>
           <w:ilvl w:val="0"/>
           <w:numId w:val="2"/>
@@ -145,6 +148,22 @@
       <w:r>
         <w:t>Preliminary component research takes too long</w:t>
       </w:r>
+    </w:p>
+    <w:p>
+      <w:pPr>
+        <w:pStyle w:val="ListParagraph"/>
+      </w:pPr>
+      <w:r>
+        <w:t>Low</w:t>
+      </w:r>
+      <w:r>
+        <w:t xml:space="preserve">: </w:t>
+      </w:r>
+      <w:r>
+        <w:t>spending too much time on research delaying communication subsystem development</w:t>
+      </w:r>
+      <w:bookmarkStart w:id="0" w:name="_GoBack"/>
+      <w:bookmarkEnd w:id="0"/>
     </w:p>
     <w:p>
       <w:pPr>
@@ -237,15 +256,7 @@
         </w:numPr>
       </w:pPr>
       <w:r>
-        <w:t xml:space="preserve">Mistakes in </w:t>
-      </w:r>
-      <w:proofErr w:type="spellStart"/>
-      <w:r>
-        <w:t>detumbling</w:t>
-      </w:r>
-      <w:proofErr w:type="spellEnd"/>
-      <w:r>
-        <w:t xml:space="preserve"> analysis</w:t>
+        <w:t>Mistakes in detumbling analysis</w:t>
       </w:r>
     </w:p>
     <w:p>
@@ -257,15 +268,7 @@
         </w:numPr>
       </w:pPr>
       <w:r>
-        <w:t xml:space="preserve">Underestimated </w:t>
-      </w:r>
-      <w:proofErr w:type="spellStart"/>
-      <w:r>
-        <w:t>detumbling</w:t>
-      </w:r>
-      <w:proofErr w:type="spellEnd"/>
-      <w:r>
-        <w:t xml:space="preserve"> requirements</w:t>
+        <w:t>Underestimated detumbling requirements</w:t>
       </w:r>
     </w:p>
     <w:p>

</xml_diff>

<commit_message>
All done with risk analysis
</commit_message>
<xml_diff>
--- a/CMQA/Mission Configuration Trade Study/Secondary Spacecraft Risk Analysis.docx
+++ b/CMQA/Mission Configuration Trade Study/Secondary Spacecraft Risk Analysis.docx
@@ -352,8 +352,6 @@
       <w:r>
         <w:t>Low: dependent on accuracy requirements and cost, stick to deadlines to minimize this risk</w:t>
       </w:r>
-      <w:bookmarkStart w:id="0" w:name="_GoBack"/>
-      <w:bookmarkEnd w:id="0"/>
     </w:p>
     <w:p>
       <w:pPr>
@@ -397,6 +395,14 @@
     <w:p>
       <w:pPr>
         <w:pStyle w:val="ListParagraph"/>
+      </w:pPr>
+      <w:r>
+        <w:t>Low: proper subsystem planning will minimize this risk</w:t>
+      </w:r>
+    </w:p>
+    <w:p>
+      <w:pPr>
+        <w:pStyle w:val="ListParagraph"/>
         <w:numPr>
           <w:ilvl w:val="0"/>
           <w:numId w:val="5"/>
@@ -405,6 +411,16 @@
       <w:r>
         <w:t>Software system overview takes too long</w:t>
       </w:r>
+    </w:p>
+    <w:p>
+      <w:pPr>
+        <w:pStyle w:val="ListParagraph"/>
+      </w:pPr>
+      <w:r>
+        <w:t>Low: delays develop or extraneous code gets carried over, need detailed review process to minimize risk</w:t>
+      </w:r>
+      <w:bookmarkStart w:id="0" w:name="_GoBack"/>
+      <w:bookmarkEnd w:id="0"/>
     </w:p>
     <w:sectPr>
       <w:pgSz w:w="12240" w:h="15840"/>

</xml_diff>